<commit_message>
Initial commit: blockchain assignment with screenshots
</commit_message>
<xml_diff>
--- a/BlockchainAssignment_1/reflection/reflection.docx
+++ b/BlockchainAssignment_1/reflection/reflection.docx
@@ -36,11 +36,6 @@
       </w:r>
       <w:r>
         <w:t>I also saw how Proof-of-Work adds security. Mining requires finding a hash with a certain number of leading zeros, which can only be achieved through trial and error by incrementing the nonce. This makes it computationally expensive to modify blocks. If someone changes a transaction, they must re-mine that block and every block after it. As the chain grows, this becomes nearly impossible in practice, which is why Proof-of-Work provides strong protection against tampering and ensures trust without a central authority.</w:t>
-      </w:r>
-    </w:p>
-    <w:p>
-      <w:r>
-        <w:t>What surprised me was how little code is needed to demonstrate these concepts. In less than a hundred lines of JavaScript, I was able to create a simple blockchain, mine blocks, and validate integrity. It was striking to see how altering one number in a transaction caused the entire chain to become invalid. This exercise made me appreciate the elegant simplicity behind blockchain’s design, while also understanding why real-world</w:t>
       </w:r>
     </w:p>
     <w:sectPr>
@@ -656,6 +651,7 @@
   <w:style w:type="character" w:default="1" w:styleId="DefaultParagraphFont">
     <w:name w:val="Default Paragraph Font"/>
     <w:uiPriority w:val="1"/>
+    <w:semiHidden/>
     <w:unhideWhenUsed/>
   </w:style>
   <w:style w:type="table" w:default="1" w:styleId="TableNormal">

</xml_diff>